<commit_message>
This is a possible final copy of the project report. Feel free to make any changes and/or add any thing you want to.
</commit_message>
<xml_diff>
--- a/assignment/Project_Report.docx
+++ b/assignment/Project_Report.docx
@@ -14,7 +14,15 @@
         <w:t>This project consisted of several parts, and was co</w:t>
       </w:r>
       <w:r>
-        <w:t>mpleted by a team consisting of; Zachary Rump, John Jolley, and Jakob Daugherty</w:t>
+        <w:t xml:space="preserve">mpleted by a team consisting of; Zachary Rump, John </w:t>
+      </w:r>
+      <w:proofErr w:type="spellStart"/>
+      <w:r>
+        <w:t>Jolley</w:t>
+      </w:r>
+      <w:proofErr w:type="spellEnd"/>
+      <w:r>
+        <w:t>, and Jakob Daugherty</w:t>
       </w:r>
       <w:r>
         <w:rPr>
@@ -63,7 +71,17 @@
         <w:t>.</w:t>
       </w:r>
       <w:r>
-        <w:t xml:space="preserve"> To determine the starting (x,y) coordinates of all robots using a simple search algorithm was implemented</w:t>
+        <w:t xml:space="preserve"> To determine the starting (</w:t>
+      </w:r>
+      <w:proofErr w:type="spellStart"/>
+      <w:proofErr w:type="gramStart"/>
+      <w:r>
+        <w:t>x,y</w:t>
+      </w:r>
+      <w:proofErr w:type="spellEnd"/>
+      <w:proofErr w:type="gramEnd"/>
+      <w:r>
+        <w:t>) coordinates of all robots using a simple search algorithm was implemented</w:t>
       </w:r>
       <w:r>
         <w:rPr>
@@ -236,7 +254,22 @@
         <w:t>.</w:t>
       </w:r>
       <w:r>
-        <w:t xml:space="preserve"> The running time is, worst-case, O(V + E). Where V is the number of spaces that can be discovered by the robot, and E is the number of adjacent locations that can also be moved to from a particular point. In terms of memory, the program currently can only take in a map no larger than 100 by 100 (this can be changed by in creasing the value of BUFFER). </w:t>
+        <w:t xml:space="preserve"> The running time is, worst-case, </w:t>
+      </w:r>
+      <w:proofErr w:type="gramStart"/>
+      <w:r>
+        <w:t>O(</w:t>
+      </w:r>
+      <w:proofErr w:type="gramEnd"/>
+      <w:r>
+        <w:t xml:space="preserve">V + E). Where V is the number of spaces that can be discovered by the robot, and E is the number of adjacent locations that can also be moved to from a particular point. In terms of memory, the program currently can only take in a map no larger than 100 by 100 (this can be changed by in creasing the value of BUFFER). </w:t>
+      </w:r>
+    </w:p>
+    <w:p/>
+    <w:p>
+      <w:r>
+        <w:tab/>
+        <w:t xml:space="preserve">Working as a team with this project was a learning experience for all. We used GitHub to handle working separately on different aspects of the project. John designed and wrote all of the algorithm code. He also added the stack files and operations. Zach provided the use of his GitHub account as well as set up the repository. He helped to debug and tie the parsing and algorithm programs together, and was a great help when it came to learning Git commands.  The parsing and printing functions where written by Jakob. He also wrote the final report for this project. </w:t>
       </w:r>
       <w:bookmarkStart w:id="0" w:name="_GoBack"/>
       <w:bookmarkEnd w:id="0"/>

</xml_diff>